<commit_message>
Updated Intro, lesson learnt and added future work and conclusion
</commit_message>
<xml_diff>
--- a/FinalPaper/pubform - Suhas report.docx
+++ b/FinalPaper/pubform - Suhas report.docx
@@ -391,6 +391,50 @@
         </w:rPr>
         <w:t xml:space="preserve"> and gamepads as an input method for a new game experience.</w:t>
       </w:r>
+      <w:r>
+        <w:rPr>
+          <w:sz w:val="20"/>
+        </w:rPr>
+        <w:t xml:space="preserve"> This paper is </w:t>
+      </w:r>
+      <w:r>
+        <w:rPr>
+          <w:sz w:val="20"/>
+        </w:rPr>
+        <w:t>intended</w:t>
+      </w:r>
+      <w:r>
+        <w:rPr>
+          <w:sz w:val="20"/>
+        </w:rPr>
+        <w:t xml:space="preserve"> for audience who would like to explore the benefits of eye tracker </w:t>
+      </w:r>
+      <w:r>
+        <w:rPr>
+          <w:sz w:val="20"/>
+        </w:rPr>
+        <w:t>and inherit</w:t>
+      </w:r>
+      <w:bookmarkStart w:id="0" w:name="_GoBack"/>
+      <w:bookmarkEnd w:id="0"/>
+      <w:r>
+        <w:rPr>
+          <w:sz w:val="20"/>
+        </w:rPr>
+        <w:t xml:space="preserve"> </w:t>
+      </w:r>
+      <w:r>
+        <w:rPr>
+          <w:sz w:val="20"/>
+        </w:rPr>
+        <w:t xml:space="preserve">possible </w:t>
+      </w:r>
+      <w:r>
+        <w:rPr>
+          <w:sz w:val="20"/>
+        </w:rPr>
+        <w:t xml:space="preserve">potential application ideas. </w:t>
+      </w:r>
     </w:p>
     <w:p>
       <w:pPr>
@@ -403,73 +447,37 @@
         <w:rPr>
           <w:sz w:val="20"/>
         </w:rPr>
-        <w:t xml:space="preserve">Tobii components are </w:t>
-      </w:r>
-      <w:r>
-        <w:rPr>
-          <w:sz w:val="20"/>
-        </w:rPr>
-        <w:t>designed optimal usag</w:t>
-      </w:r>
-      <w:r>
-        <w:rPr>
-          <w:sz w:val="20"/>
-        </w:rPr>
-        <w:t xml:space="preserve">e in Tobii eye tracking systems, </w:t>
-      </w:r>
-      <w:r>
-        <w:rPr>
-          <w:sz w:val="20"/>
-        </w:rPr>
-        <w:t xml:space="preserve">optimal eye tracking and biometric performance. </w:t>
-      </w:r>
-      <w:r>
-        <w:rPr>
-          <w:sz w:val="20"/>
-        </w:rPr>
-        <w:t>The Tobii EyeChip</w:t>
-      </w:r>
-      <w:r>
-        <w:rPr>
-          <w:sz w:val="20"/>
-        </w:rPr>
-        <w:t xml:space="preserve"> is the brain of the eye t</w:t>
-      </w:r>
-      <w:r>
-        <w:rPr>
-          <w:sz w:val="20"/>
-        </w:rPr>
-        <w:t>racker and includes the EyeCore algorithm. Tobii EyeChip</w:t>
-      </w:r>
-      <w:r>
-        <w:rPr>
-          <w:sz w:val="20"/>
-        </w:rPr>
-        <w:t xml:space="preserve"> is the result of 15 years of eye tracking condensed into a single SoC. Tobii uses different NIR</w:t>
-      </w:r>
-      <w:r>
-        <w:rPr>
-          <w:sz w:val="20"/>
-        </w:rPr>
-        <w:t xml:space="preserve"> sensors and illuminators called </w:t>
-      </w:r>
-      <w:r>
-        <w:rPr>
-          <w:sz w:val="20"/>
-        </w:rPr>
-        <w:t>Tobii EyeSensors. Tobii EyeSensors are a specific set of sensor and illuminators for each design. Tobii uses a combination of custom-designed and standard components.</w:t>
-      </w:r>
-      <w:r>
-        <w:rPr>
-          <w:sz w:val="20"/>
-        </w:rPr>
-        <w:t xml:space="preserve"> Here, we focus the use of eye tracker in highlighting the word and producing </w:t>
-      </w:r>
-      <w:r>
-        <w:rPr>
-          <w:sz w:val="20"/>
-        </w:rPr>
-        <w:t>sound when the words are highlighted. Tobii eye tracker interaction engine has various features like eye-gaze point, eye positions, user presence, fixations, gaze aware region, activatable region and pannable region</w:t>
+        <w:t xml:space="preserve">We are using Tobii eye tracker for our experiments. There are several challenges associated with it, like, we </w:t>
+      </w:r>
+      <w:r>
+        <w:rPr>
+          <w:sz w:val="20"/>
+        </w:rPr>
+        <w:t xml:space="preserve">must connect the </w:t>
+      </w:r>
+      <w:r>
+        <w:rPr>
+          <w:sz w:val="20"/>
+        </w:rPr>
+        <w:t>tracker to USB 3.0 port only. We always need to have Tobii software to turn on /use the eye tracker</w:t>
+      </w:r>
+      <w:r>
+        <w:rPr>
+          <w:sz w:val="20"/>
+        </w:rPr>
+        <w:t>, eye tracker should be mounted</w:t>
+      </w:r>
+      <w:r>
+        <w:rPr>
+          <w:sz w:val="20"/>
+        </w:rPr>
+        <w:t>, very limited development support</w:t>
+      </w:r>
+      <w:r>
+        <w:rPr>
+          <w:sz w:val="20"/>
+        </w:rPr>
+        <w:t xml:space="preserve"> etc</w:t>
       </w:r>
       <w:r>
         <w:rPr>
@@ -489,13 +497,13 @@
         <w:rPr>
           <w:sz w:val="20"/>
         </w:rPr>
-        <w:t>We should always do calibration before we use the Eye Tracker.</w:t>
-      </w:r>
-      <w:r>
-        <w:rPr>
-          <w:sz w:val="20"/>
-        </w:rPr>
-        <w:t xml:space="preserve"> Because, during calibration procedure, the eye tracker measures characteristics of the user’s eye and uses them together with an internal, physiological 3D eye model to calculate the gaze data.</w:t>
+        <w:t xml:space="preserve">Given the fact that eye tracker is majorly used in gaming industry, </w:t>
+      </w:r>
+      <w:r>
+        <w:rPr>
+          <w:sz w:val="20"/>
+        </w:rPr>
+        <w:t xml:space="preserve">currently eye tracker is used in games like Assassin creed, watch dogs 2 and other high level games. Our goal was to inherit the other use of eyes tracker and create an application which can be of great help to people with speech disability. </w:t>
       </w:r>
     </w:p>
     <w:p>
@@ -509,31 +517,109 @@
         <w:rPr>
           <w:sz w:val="20"/>
         </w:rPr>
-        <w:t xml:space="preserve">Our experiment mainly helps people having speech disability. </w:t>
-      </w:r>
-      <w:r>
-        <w:rPr>
-          <w:sz w:val="20"/>
-        </w:rPr>
-        <w:t>People no longer have to worry about teaching their children. Using eye tracker, they can raise their children just like normal people.</w:t>
-      </w:r>
-      <w:r>
-        <w:rPr>
-          <w:sz w:val="20"/>
-        </w:rPr>
-        <w:t xml:space="preserve"> </w:t>
-      </w:r>
-      <w:r>
-        <w:rPr>
-          <w:sz w:val="20"/>
-        </w:rPr>
-        <w:t xml:space="preserve">Eye tracker does very good gob in </w:t>
-      </w:r>
-      <w:r>
-        <w:rPr>
-          <w:sz w:val="20"/>
-        </w:rPr>
-        <w:t xml:space="preserve">recognizing the words you see by highlighting it and producing the sound of the word. </w:t>
+        <w:t xml:space="preserve"> W</w:t>
+      </w:r>
+      <w:r>
+        <w:rPr>
+          <w:sz w:val="20"/>
+        </w:rPr>
+        <w:t xml:space="preserve">e have developed </w:t>
+      </w:r>
+      <w:r>
+        <w:rPr>
+          <w:sz w:val="20"/>
+        </w:rPr>
+        <w:t xml:space="preserve">a </w:t>
+      </w:r>
+      <w:r>
+        <w:rPr>
+          <w:sz w:val="20"/>
+        </w:rPr>
+        <w:t>t</w:t>
+      </w:r>
+      <w:r>
+        <w:rPr>
+          <w:sz w:val="20"/>
+        </w:rPr>
+        <w:t xml:space="preserve">echnique </w:t>
+      </w:r>
+      <w:r>
+        <w:rPr>
+          <w:sz w:val="20"/>
+        </w:rPr>
+        <w:t>to convert eye tracking into</w:t>
+      </w:r>
+      <w:r>
+        <w:rPr>
+          <w:sz w:val="20"/>
+        </w:rPr>
+        <w:t xml:space="preserve"> a</w:t>
+      </w:r>
+      <w:r>
+        <w:rPr>
+          <w:sz w:val="20"/>
+        </w:rPr>
+        <w:t xml:space="preserve"> precision text detection</w:t>
+      </w:r>
+      <w:r>
+        <w:rPr>
+          <w:sz w:val="20"/>
+        </w:rPr>
+        <w:t xml:space="preserve"> machine</w:t>
+      </w:r>
+      <w:r>
+        <w:rPr>
+          <w:sz w:val="20"/>
+        </w:rPr>
+        <w:t xml:space="preserve">. </w:t>
+      </w:r>
+      <w:r>
+        <w:rPr>
+          <w:sz w:val="20"/>
+        </w:rPr>
+        <w:t>However, w</w:t>
+      </w:r>
+      <w:r>
+        <w:rPr>
+          <w:sz w:val="20"/>
+        </w:rPr>
+        <w:t>e need to consider t</w:t>
+      </w:r>
+      <w:r>
+        <w:rPr>
+          <w:sz w:val="20"/>
+        </w:rPr>
+        <w:t>hese technical challenges like</w:t>
+      </w:r>
+      <w:r>
+        <w:rPr>
+          <w:sz w:val="20"/>
+        </w:rPr>
+        <w:t xml:space="preserve"> how to detect eyes continuously and consta</w:t>
+      </w:r>
+      <w:r>
+        <w:rPr>
+          <w:sz w:val="20"/>
+        </w:rPr>
+        <w:t>ntly, best way of detecting ob</w:t>
+      </w:r>
+      <w:r>
+        <w:rPr>
+          <w:sz w:val="20"/>
+        </w:rPr>
+        <w:t>ject(text),</w:t>
+      </w:r>
+      <w:r>
+        <w:rPr>
+          <w:sz w:val="20"/>
+        </w:rPr>
+        <w:t xml:space="preserve"> limitation of T</w:t>
+      </w:r>
+      <w:r>
+        <w:rPr>
+          <w:sz w:val="20"/>
+        </w:rPr>
+        <w:t xml:space="preserve">obii eye engine. </w:t>
       </w:r>
     </w:p>
     <w:p>
@@ -543,6 +629,50 @@
           <w:sz w:val="20"/>
         </w:rPr>
       </w:pPr>
+      <w:r>
+        <w:rPr>
+          <w:sz w:val="20"/>
+        </w:rPr>
+        <w:t>We have countered those challenges by performing various experiments. We have performed experiments on text box size – which determine what is the right size of text box. Experiment on delay amount – which determines, what is the right delay for a word and to navigate between pages.  This p</w:t>
+      </w:r>
+      <w:r>
+        <w:rPr>
+          <w:sz w:val="20"/>
+        </w:rPr>
+        <w:t xml:space="preserve">aper provides the proof of to pick right size of text box and </w:t>
+      </w:r>
+      <w:r>
+        <w:rPr>
+          <w:sz w:val="20"/>
+        </w:rPr>
+        <w:t xml:space="preserve">right amount of delay. </w:t>
+      </w:r>
+      <w:r>
+        <w:rPr>
+          <w:sz w:val="20"/>
+        </w:rPr>
+        <w:t>So,</w:t>
+      </w:r>
+      <w:r>
+        <w:rPr>
+          <w:sz w:val="20"/>
+        </w:rPr>
+        <w:t xml:space="preserve"> that user will have a smooth experience.</w:t>
+      </w:r>
+    </w:p>
+    <w:p>
+      <w:pPr>
+        <w:pStyle w:val="Abstract"/>
+        <w:rPr>
+          <w:sz w:val="20"/>
+        </w:rPr>
+      </w:pPr>
+      <w:r>
+        <w:rPr>
+          <w:sz w:val="20"/>
+        </w:rPr>
+        <w:t>This paper is not a finished article of our intentions. There are lot of other things which can be improved. Future works discusses the potential application ideas we can implement using eye tracker.</w:t>
+      </w:r>
     </w:p>
     <w:p>
       <w:pPr>
@@ -695,35 +825,9 @@
           <w:numId w:val="3"/>
         </w:numPr>
         <w:spacing w:after="120"/>
-        <w:rPr>
-          <w:sz w:val="20"/>
-        </w:rPr>
-      </w:pPr>
-      <w:r>
-        <w:rPr>
-          <w:sz w:val="20"/>
-        </w:rPr>
-        <w:t>There are lot of things that eye tracker can achieve. Like making payments by detecting the user’s eye, Automate many manua</w:t>
-      </w:r>
-      <w:bookmarkStart w:id="0" w:name="_GoBack"/>
-      <w:bookmarkEnd w:id="0"/>
-      <w:r>
-        <w:rPr>
-          <w:sz w:val="20"/>
-        </w:rPr>
-        <w:t xml:space="preserve">l </w:t>
-      </w:r>
-      <w:r>
-        <w:rPr>
-          <w:sz w:val="20"/>
-        </w:rPr>
-        <w:t>processes</w:t>
-      </w:r>
-      <w:r>
-        <w:rPr>
-          <w:sz w:val="20"/>
-        </w:rPr>
-        <w:t xml:space="preserve"> etc.</w:t>
+      </w:pPr>
+      <w:r>
+        <w:t xml:space="preserve">We learnt what is the right size of text box which user can be comfortable seeing it. </w:t>
       </w:r>
     </w:p>
     <w:p>
@@ -736,38 +840,144 @@
         <w:spacing w:after="120"/>
       </w:pPr>
       <w:r>
-        <w:br w:type="column"/>
-      </w:r>
-      <w:r>
-        <w:lastRenderedPageBreak/>
-        <w:t>The text should be in two 8.45 cm (3.33") columns with a .83 cm (.33") gutter.</w:t>
-      </w:r>
-    </w:p>
-    <w:p>
-      <w:pPr>
-        <w:pStyle w:val="Heading1"/>
-        <w:spacing w:before="120"/>
-      </w:pPr>
-      <w:r>
-        <w:t>TYPESET TEXT</w:t>
-      </w:r>
+        <w:t xml:space="preserve">We learnt that what is the right amount of delay required for words and as well as delay required to navigate to other pages. </w:t>
+      </w:r>
+    </w:p>
+    <w:p>
+      <w:pPr>
+        <w:pStyle w:val="BodyTextIndent"/>
+        <w:numPr>
+          <w:ilvl w:val="0"/>
+          <w:numId w:val="3"/>
+        </w:numPr>
+        <w:spacing w:after="120"/>
+      </w:pPr>
+      <w:r>
+        <w:t>We also learnt how to make an</w:t>
+      </w:r>
+      <w:r>
+        <w:t xml:space="preserve"> effective </w:t>
+      </w:r>
+      <w:r>
+        <w:t>storytelling. This mainly helps people who are having speech disability.</w:t>
+      </w:r>
+    </w:p>
+    <w:p>
+      <w:pPr>
+        <w:pStyle w:val="BodyTextIndent"/>
+        <w:numPr>
+          <w:ilvl w:val="0"/>
+          <w:numId w:val="3"/>
+        </w:numPr>
+        <w:spacing w:after="120"/>
+        <w:rPr>
+          <w:sz w:val="20"/>
+        </w:rPr>
+      </w:pPr>
+      <w:r>
+        <w:rPr>
+          <w:sz w:val="20"/>
+        </w:rPr>
+        <w:t xml:space="preserve">There are lot of things that eye tracker can achieve. Like making payments by detecting the user’s eye, Automate many manual </w:t>
+      </w:r>
+      <w:r>
+        <w:rPr>
+          <w:sz w:val="20"/>
+        </w:rPr>
+        <w:t>processes</w:t>
+      </w:r>
+      <w:r>
+        <w:rPr>
+          <w:sz w:val="20"/>
+        </w:rPr>
+        <w:t xml:space="preserve"> etc.</w:t>
+      </w:r>
+    </w:p>
+    <w:p>
+      <w:pPr>
+        <w:pStyle w:val="BodyTextIndent"/>
+        <w:spacing w:after="120"/>
+        <w:ind w:firstLine="0"/>
+      </w:pPr>
+    </w:p>
+    <w:p>
+      <w:pPr>
+        <w:pStyle w:val="BodyTextIndent"/>
+        <w:spacing w:after="120"/>
+        <w:ind w:firstLine="0"/>
+      </w:pPr>
     </w:p>
     <w:p>
       <w:pPr>
         <w:pStyle w:val="Heading2"/>
         <w:spacing w:before="0"/>
       </w:pPr>
-      <w:smartTag w:uri="urn:schemas-microsoft-com:office:smarttags" w:element="City">
-        <w:smartTag w:uri="urn:schemas-microsoft-com:office:smarttags" w:element="place">
-          <w:r>
-            <w:t>Normal</w:t>
-          </w:r>
-        </w:smartTag>
-      </w:smartTag>
-      <w:r>
-        <w:t xml:space="preserve"> or Body Text</w:t>
-      </w:r>
-    </w:p>
+      <w:r>
+        <w:t>Future Works</w:t>
+      </w:r>
+    </w:p>
+    <w:p/>
+    <w:p>
+      <w:r>
+        <w:t xml:space="preserve">This paper is not a finished article of our intentions. There are lot of benefits of eye tracker that are un exposed. We would like to inherit those benefits and improve our application. </w:t>
+      </w:r>
+    </w:p>
+    <w:p>
+      <w:r>
+        <w:t>Following are our ways we can improve our application further:</w:t>
+      </w:r>
+    </w:p>
+    <w:p>
+      <w:pPr>
+        <w:pStyle w:val="ListParagraph"/>
+        <w:numPr>
+          <w:ilvl w:val="0"/>
+          <w:numId w:val="4"/>
+        </w:numPr>
+      </w:pPr>
+      <w:r>
+        <w:t xml:space="preserve">To deploy our application on windows platform. Currently we need to run using visual studio. </w:t>
+      </w:r>
+    </w:p>
+    <w:p>
+      <w:pPr>
+        <w:pStyle w:val="ListParagraph"/>
+        <w:numPr>
+          <w:ilvl w:val="0"/>
+          <w:numId w:val="4"/>
+        </w:numPr>
+      </w:pPr>
+      <w:r>
+        <w:lastRenderedPageBreak/>
+        <w:t xml:space="preserve">We can enhance the UI to a true story book. Currently windows form doesn’t provide much options to tweak the UI. </w:t>
+      </w:r>
+    </w:p>
+    <w:p>
+      <w:pPr>
+        <w:pStyle w:val="ListParagraph"/>
+        <w:numPr>
+          <w:ilvl w:val="0"/>
+          <w:numId w:val="4"/>
+        </w:numPr>
+      </w:pPr>
+      <w:r>
+        <w:t>Automate the sound production. Currently we have recorded the sound and we have hardcoded to play the sound upon word highlight. We can possibly provide the URL and get the sounds online, rather than manual recording.</w:t>
+      </w:r>
+    </w:p>
+    <w:p>
+      <w:pPr>
+        <w:pStyle w:val="ListParagraph"/>
+        <w:numPr>
+          <w:ilvl w:val="0"/>
+          <w:numId w:val="4"/>
+        </w:numPr>
+      </w:pPr>
+      <w:r>
+        <w:t xml:space="preserve">You can replace the touch screen. User no more has to touch the screen to perform the intended action. User can develop a system which uses the eye tracker and can perform all the touch actions by eye sight. </w:t>
+      </w:r>
+    </w:p>
+    <w:p/>
+    <w:p/>
     <w:p>
       <w:pPr>
         <w:pStyle w:val="BodyText"/>
@@ -889,12 +1099,38 @@
     </w:p>
     <w:p>
       <w:pPr>
+        <w:pStyle w:val="Heading2"/>
+        <w:spacing w:before="120"/>
+      </w:pPr>
+      <w:r>
+        <w:t>Conclusion</w:t>
+      </w:r>
+    </w:p>
+    <w:p>
+      <w:pPr>
+        <w:spacing w:after="120"/>
+      </w:pPr>
+      <w:r>
+        <w:t xml:space="preserve">We have seen the problems associated with eye tracker, technical challenges faced with eye tracker functionality, solution to resolve few associated problems. Our experiments have provided us the right value to perform the intended actions. This paper is intended to for people who are new to using eye tracker and wants to understand the power of eye tracker. This also helps experienced people to enhance or integrate these features into their applications. </w:t>
+      </w:r>
+    </w:p>
+    <w:p>
+      <w:pPr>
+        <w:pStyle w:val="Heading2"/>
+        <w:spacing w:before="120"/>
+      </w:pPr>
+      <w:r>
+        <w:t>First Page Copyright Notice</w:t>
+      </w:r>
+    </w:p>
+    <w:p>
+      <w:pPr>
         <w:pStyle w:val="BodyTextIndent"/>
         <w:spacing w:after="120"/>
         <w:ind w:firstLine="0"/>
       </w:pPr>
       <w:r>
-        <w:t>Please use a 9-point Times Roman font, or other Roman font with serifs, as close as possible in appearance to Times Roman in which these guidelines have been set. The goal is to have a 9-point text, as you see here. Please use sans-serif or non-proportional fonts only for special purposes, such as distinguishing source code text. If Times Roman is not available, try the font named Computer Modern Roman. On a Macintosh, use the font named Times.  Right margins should be justified, not ragged.</w:t>
+        <w:t>Please leave 3.81 cm (1.5") of blank text box at the bottom of the left column of the first page for the copyright notice.</w:t>
       </w:r>
     </w:p>
     <w:p>
@@ -903,30 +1139,7 @@
         <w:spacing w:before="120"/>
       </w:pPr>
       <w:r>
-        <w:t>Title and Authors</w:t>
-      </w:r>
-    </w:p>
-    <w:p>
-      <w:pPr>
-        <w:spacing w:after="120"/>
-      </w:pPr>
-      <w:r>
-        <w:t>The title (Helvetica 18-point bold), authors' names (Helvetica 12-point) and affiliations (Helvetica 10-point) run across the full width of the page – one column wide. We also recommend phone number (Helvetica 10-point) and e-mail address (Helvetica 12-point). See the top of this page for three addresses. If only one address is needed, center all address text. For two addresses, use two centered tabs, and so on. For more than three authors, you may have to improvise.</w:t>
-      </w:r>
-      <w:r>
-        <w:rPr>
-          <w:rStyle w:val="FootnoteReference"/>
-        </w:rPr>
-        <w:footnoteReference w:id="1"/>
-      </w:r>
-    </w:p>
-    <w:p>
-      <w:pPr>
-        <w:pStyle w:val="Heading2"/>
-        <w:spacing w:before="120"/>
-      </w:pPr>
-      <w:r>
-        <w:t>First Page Copyright Notice</w:t>
+        <w:t>Subsequent Pages</w:t>
       </w:r>
     </w:p>
     <w:p>
@@ -936,25 +1149,6 @@
         <w:ind w:firstLine="0"/>
       </w:pPr>
       <w:r>
-        <w:t>Please leave 3.81 cm (1.5") of blank text box at the bottom of the left column of the first page for the copyright notice.</w:t>
-      </w:r>
-    </w:p>
-    <w:p>
-      <w:pPr>
-        <w:pStyle w:val="Heading2"/>
-        <w:spacing w:before="120"/>
-      </w:pPr>
-      <w:r>
-        <w:t>Subsequent Pages</w:t>
-      </w:r>
-    </w:p>
-    <w:p>
-      <w:pPr>
-        <w:pStyle w:val="BodyTextIndent"/>
-        <w:spacing w:after="120"/>
-        <w:ind w:firstLine="0"/>
-      </w:pPr>
-      <w:r>
         <w:t>For pages other than the first page, start at the top of the page, and continue in double-column format.  The two columns on the last page should be as close to equal length as possible.</w:t>
       </w:r>
     </w:p>
@@ -972,27 +1166,14 @@
       <w:r>
         <w:t xml:space="preserve">Table </w:t>
       </w:r>
-      <w:r>
-        <w:fldChar w:fldCharType="begin"/>
-      </w:r>
-      <w:r>
-        <w:instrText xml:space="preserve"> SEQ Table \* ARABIC </w:instrText>
-      </w:r>
-      <w:r>
-        <w:fldChar w:fldCharType="separate"/>
-      </w:r>
-      <w:r>
-        <w:rPr>
-          <w:noProof/>
-        </w:rPr>
-        <w:t>1</w:t>
-      </w:r>
-      <w:r>
-        <w:rPr>
-          <w:noProof/>
-        </w:rPr>
-        <w:fldChar w:fldCharType="end"/>
-      </w:r>
+      <w:fldSimple w:instr=" SEQ Table \* ARABIC ">
+        <w:r>
+          <w:rPr>
+            <w:noProof/>
+          </w:rPr>
+          <w:t>1</w:t>
+        </w:r>
+      </w:fldSimple>
       <w:r>
         <w:t>. Table captions should be placed above the table</w:t>
       </w:r>
@@ -1782,7 +1963,6 @@
         <w:spacing w:before="120"/>
       </w:pPr>
       <w:r>
-        <w:lastRenderedPageBreak/>
         <w:t>Subsubsections</w:t>
       </w:r>
     </w:p>
@@ -1802,6 +1982,7 @@
         <w:spacing w:before="120"/>
       </w:pPr>
       <w:r>
+        <w:lastRenderedPageBreak/>
         <w:t>Subsubsections</w:t>
       </w:r>
     </w:p>
@@ -1848,15 +2029,7 @@
         <w:pStyle w:val="References"/>
       </w:pPr>
       <w:r>
-        <w:t xml:space="preserve">Bowman, M., </w:t>
-      </w:r>
-      <w:proofErr w:type="spellStart"/>
-      <w:r>
-        <w:t>Debray</w:t>
-      </w:r>
-      <w:proofErr w:type="spellEnd"/>
-      <w:r>
-        <w:t xml:space="preserve">, S. K., and Peterson, L. L. 1993. Reasoning about naming systems. </w:t>
+        <w:t xml:space="preserve">Bowman, M., Debray, S. K., and Peterson, L. L. 1993. Reasoning about naming systems. </w:t>
       </w:r>
       <w:r>
         <w:rPr>
@@ -1886,15 +2059,7 @@
         <w:pStyle w:val="References"/>
       </w:pPr>
       <w:r>
-        <w:t xml:space="preserve">Ding, W. and </w:t>
-      </w:r>
-      <w:proofErr w:type="spellStart"/>
-      <w:r>
-        <w:t>Marchionini</w:t>
-      </w:r>
-      <w:proofErr w:type="spellEnd"/>
-      <w:r>
-        <w:t>, G. 1997</w:t>
+        <w:t>Ding, W. and Marchionini, G. 1997</w:t>
       </w:r>
       <w:r>
         <w:t>.</w:t>
@@ -1946,13 +2111,8 @@
       <w:pPr>
         <w:pStyle w:val="References"/>
       </w:pPr>
-      <w:proofErr w:type="spellStart"/>
-      <w:r>
-        <w:t>Fröhlich</w:t>
-      </w:r>
-      <w:proofErr w:type="spellEnd"/>
-      <w:r>
-        <w:t xml:space="preserve">, B. and Plate, J. 2000. The cubic mouse: a new device for three-dimensional input. In </w:t>
+      <w:r>
+        <w:t xml:space="preserve">Fröhlich, B. and Plate, J. 2000. The cubic mouse: a new device for three-dimensional input. In </w:t>
       </w:r>
       <w:smartTag w:uri="urn:schemas-microsoft-com:office:smarttags" w:element="PersonName">
         <w:r>
@@ -2026,13 +2186,8 @@
       <w:pPr>
         <w:pStyle w:val="References"/>
       </w:pPr>
-      <w:proofErr w:type="spellStart"/>
-      <w:r>
-        <w:t>Tavel</w:t>
-      </w:r>
-      <w:proofErr w:type="spellEnd"/>
-      <w:r>
-        <w:t>, P. 2007</w:t>
+      <w:r>
+        <w:t>Tavel, P. 2007</w:t>
       </w:r>
       <w:r>
         <w:t>.</w:t>
@@ -2073,13 +2228,8 @@
       <w:pPr>
         <w:pStyle w:val="References"/>
       </w:pPr>
-      <w:proofErr w:type="spellStart"/>
-      <w:r>
-        <w:t>Sannella</w:t>
-      </w:r>
-      <w:proofErr w:type="spellEnd"/>
-      <w:r>
-        <w:t>, M. J. 1994</w:t>
+      <w:r>
+        <w:t>Sannella, M. J. 1994</w:t>
       </w:r>
       <w:r>
         <w:t>.</w:t>
@@ -2095,7 +2245,10 @@
         <w:t>Constraint Satisfaction and Debugging for Interactive User Interfaces</w:t>
       </w:r>
       <w:r>
-        <w:t xml:space="preserve">. Doctoral Thesis. UMI Order Number: UMI Order No. GAX95-09398., </w:t>
+        <w:t xml:space="preserve">. Doctoral Thesis. UMI Order </w:t>
+      </w:r>
+      <w:r>
+        <w:t xml:space="preserve">Number: UMI Order No. GAX95-09398., </w:t>
       </w:r>
       <w:smartTag w:uri="urn:schemas-microsoft-com:office:smarttags" w:element="place">
         <w:smartTag w:uri="urn:schemas-microsoft-com:office:smarttags" w:element="PlaceType">
@@ -2243,23 +2396,7 @@
           <w:i/>
           <w:iCs/>
         </w:rPr>
-        <w:t xml:space="preserve">J. Syst. </w:t>
-      </w:r>
-      <w:proofErr w:type="spellStart"/>
-      <w:r>
-        <w:rPr>
-          <w:i/>
-          <w:iCs/>
-        </w:rPr>
-        <w:t>Softw</w:t>
-      </w:r>
-      <w:proofErr w:type="spellEnd"/>
-      <w:r>
-        <w:rPr>
-          <w:i/>
-          <w:iCs/>
-        </w:rPr>
-        <w:t>.</w:t>
+        <w:t>J. Syst. Softw.</w:t>
       </w:r>
       <w:r>
         <w:t xml:space="preserve"> 79, 5 (May. 2006), 577-590. DOI= </w:t>
@@ -2299,14 +2436,9 @@
       </w:r>
       <w:smartTag w:uri="urn:schemas-microsoft-com:office:smarttags" w:element="place">
         <w:r>
-          <w:t xml:space="preserve">S. </w:t>
-        </w:r>
-        <w:proofErr w:type="spellStart"/>
-        <w:r>
-          <w:t>Mullender</w:t>
+          <w:t>S. Mullender</w:t>
         </w:r>
       </w:smartTag>
-      <w:proofErr w:type="spellEnd"/>
       <w:r>
         <w:t>, Ed. ACM</w:t>
       </w:r>
@@ -2466,23 +2598,6 @@
     <w:p>
       <w:r>
         <w:continuationSeparator/>
-      </w:r>
-    </w:p>
-  </w:footnote>
-  <w:footnote w:id="1">
-    <w:p>
-      <w:pPr>
-        <w:pStyle w:val="FootnoteText"/>
-      </w:pPr>
-      <w:r>
-        <w:rPr>
-          <w:rStyle w:val="FootnoteReference"/>
-        </w:rPr>
-        <w:footnoteRef/>
-      </w:r>
-      <w:r>
-        <w:tab/>
-        <w:t>If necessary, you may place some address information in a footnote, or in a named section at the end of your paper.</w:t>
       </w:r>
     </w:p>
   </w:footnote>
@@ -2703,6 +2818,95 @@
       </w:rPr>
     </w:lvl>
   </w:abstractNum>
+  <w:abstractNum w:abstractNumId="3" w15:restartNumberingAfterBreak="0">
+    <w:nsid w:val="7D30657A"/>
+    <w:multiLevelType w:val="hybridMultilevel"/>
+    <w:tmpl w:val="0F743130"/>
+    <w:lvl w:ilvl="0" w:tplc="0409000F">
+      <w:start w:val="1"/>
+      <w:numFmt w:val="decimal"/>
+      <w:lvlText w:val="%1."/>
+      <w:lvlJc w:val="left"/>
+      <w:pPr>
+        <w:ind w:left="720" w:hanging="360"/>
+      </w:pPr>
+      <w:rPr>
+        <w:rFonts w:hint="default"/>
+      </w:rPr>
+    </w:lvl>
+    <w:lvl w:ilvl="1" w:tplc="04090019" w:tentative="1">
+      <w:start w:val="1"/>
+      <w:numFmt w:val="lowerLetter"/>
+      <w:lvlText w:val="%2."/>
+      <w:lvlJc w:val="left"/>
+      <w:pPr>
+        <w:ind w:left="1440" w:hanging="360"/>
+      </w:pPr>
+    </w:lvl>
+    <w:lvl w:ilvl="2" w:tplc="0409001B" w:tentative="1">
+      <w:start w:val="1"/>
+      <w:numFmt w:val="lowerRoman"/>
+      <w:lvlText w:val="%3."/>
+      <w:lvlJc w:val="right"/>
+      <w:pPr>
+        <w:ind w:left="2160" w:hanging="180"/>
+      </w:pPr>
+    </w:lvl>
+    <w:lvl w:ilvl="3" w:tplc="0409000F" w:tentative="1">
+      <w:start w:val="1"/>
+      <w:numFmt w:val="decimal"/>
+      <w:lvlText w:val="%4."/>
+      <w:lvlJc w:val="left"/>
+      <w:pPr>
+        <w:ind w:left="2880" w:hanging="360"/>
+      </w:pPr>
+    </w:lvl>
+    <w:lvl w:ilvl="4" w:tplc="04090019" w:tentative="1">
+      <w:start w:val="1"/>
+      <w:numFmt w:val="lowerLetter"/>
+      <w:lvlText w:val="%5."/>
+      <w:lvlJc w:val="left"/>
+      <w:pPr>
+        <w:ind w:left="3600" w:hanging="360"/>
+      </w:pPr>
+    </w:lvl>
+    <w:lvl w:ilvl="5" w:tplc="0409001B" w:tentative="1">
+      <w:start w:val="1"/>
+      <w:numFmt w:val="lowerRoman"/>
+      <w:lvlText w:val="%6."/>
+      <w:lvlJc w:val="right"/>
+      <w:pPr>
+        <w:ind w:left="4320" w:hanging="180"/>
+      </w:pPr>
+    </w:lvl>
+    <w:lvl w:ilvl="6" w:tplc="0409000F" w:tentative="1">
+      <w:start w:val="1"/>
+      <w:numFmt w:val="decimal"/>
+      <w:lvlText w:val="%7."/>
+      <w:lvlJc w:val="left"/>
+      <w:pPr>
+        <w:ind w:left="5040" w:hanging="360"/>
+      </w:pPr>
+    </w:lvl>
+    <w:lvl w:ilvl="7" w:tplc="04090019" w:tentative="1">
+      <w:start w:val="1"/>
+      <w:numFmt w:val="lowerLetter"/>
+      <w:lvlText w:val="%8."/>
+      <w:lvlJc w:val="left"/>
+      <w:pPr>
+        <w:ind w:left="5760" w:hanging="360"/>
+      </w:pPr>
+    </w:lvl>
+    <w:lvl w:ilvl="8" w:tplc="0409001B" w:tentative="1">
+      <w:start w:val="1"/>
+      <w:numFmt w:val="lowerRoman"/>
+      <w:lvlText w:val="%9."/>
+      <w:lvlJc w:val="right"/>
+      <w:pPr>
+        <w:ind w:left="6480" w:hanging="180"/>
+      </w:pPr>
+    </w:lvl>
+  </w:abstractNum>
   <w:num w:numId="1">
     <w:abstractNumId w:val="0"/>
   </w:num>
@@ -2711,6 +2915,9 @@
   </w:num>
   <w:num w:numId="3">
     <w:abstractNumId w:val="1"/>
+  </w:num>
+  <w:num w:numId="4">
+    <w:abstractNumId w:val="3"/>
   </w:num>
 </w:numbering>
 </file>
@@ -3494,6 +3701,17 @@
       <w:bCs/>
     </w:rPr>
   </w:style>
+  <w:style w:type="paragraph" w:styleId="ListParagraph">
+    <w:name w:val="List Paragraph"/>
+    <w:basedOn w:val="Normal"/>
+    <w:uiPriority w:val="34"/>
+    <w:qFormat/>
+    <w:rsid w:val="001823BB"/>
+    <w:pPr>
+      <w:ind w:left="720"/>
+      <w:contextualSpacing/>
+    </w:pPr>
+  </w:style>
 </w:styles>
 </file>
 

</xml_diff>